<commit_message>
timer tests & efficiency derivation
1 run completed for timer tests, efficiency  derivation and functionality testing
</commit_message>
<xml_diff>
--- a/test cases.docx
+++ b/test cases.docx
@@ -2,6 +2,35 @@
 <file path=word/document.xml><?xml version="1.0" encoding="utf-8"?>
 <w:document xmlns:wpc="http://schemas.microsoft.com/office/word/2010/wordprocessingCanvas" xmlns:cx="http://schemas.microsoft.com/office/drawing/2014/chartex" xmlns:cx1="http://schemas.microsoft.com/office/drawing/2015/9/8/chartex" xmlns:cx2="http://schemas.microsoft.com/office/drawing/2015/10/21/chartex" xmlns:cx3="http://schemas.microsoft.com/office/drawing/2016/5/9/chartex" xmlns:cx4="http://schemas.microsoft.com/office/drawing/2016/5/10/chartex" xmlns:cx5="http://schemas.microsoft.com/office/drawing/2016/5/11/chartex" xmlns:cx6="http://schemas.microsoft.com/office/drawing/2016/5/12/chartex" xmlns:cx7="http://schemas.microsoft.com/office/drawing/2016/5/13/chartex" xmlns:cx8="http://schemas.microsoft.com/office/drawing/2016/5/14/chartex" xmlns:mc="http://schemas.openxmlformats.org/markup-compatibility/2006" xmlns:aink="http://schemas.microsoft.com/office/drawing/2016/ink" xmlns:am3d="http://schemas.microsoft.com/office/drawing/2017/model3d" xmlns:o="urn:schemas-microsoft-com:office:office" xmlns:r="http://schemas.openxmlformats.org/officeDocument/2006/relationships" xmlns:m="http://schemas.openxmlformats.org/officeDocument/2006/math" xmlns:v="urn:schemas-microsoft-com:vml" xmlns:wp14="http://schemas.microsoft.com/office/word/2010/wordprocessingDrawing" xmlns:wp="http://schemas.openxmlformats.org/drawingml/2006/wordprocessingDrawing" xmlns:w10="urn:schemas-microsoft-com:office:word" xmlns:w="http://schemas.openxmlformats.org/wordprocessingml/2006/main" xmlns:w14="http://schemas.microsoft.com/office/word/2010/wordml" xmlns:w15="http://schemas.microsoft.com/office/word/2012/wordml" xmlns:w16cid="http://schemas.microsoft.com/office/word/2016/wordml/cid" xmlns:w16se="http://schemas.microsoft.com/office/word/2015/wordml/symex" xmlns:wpg="http://schemas.microsoft.com/office/word/2010/wordprocessingGroup" xmlns:wpi="http://schemas.microsoft.com/office/word/2010/wordprocessingInk" xmlns:wne="http://schemas.microsoft.com/office/word/2006/wordml" xmlns:wps="http://schemas.microsoft.com/office/word/2010/wordprocessingShape" mc:Ignorable="w14 w15 w16se w16cid wp14">
   <w:body>
+    <w:p>
+      <w:pPr>
+        <w:rPr>
+          <w:rFonts w:eastAsiaTheme="minorEastAsia"/>
+        </w:rPr>
+      </w:pPr>
+    </w:p>
+    <w:p>
+      <w:pPr>
+        <w:rPr>
+          <w:rFonts w:eastAsiaTheme="minorEastAsia"/>
+        </w:rPr>
+      </w:pPr>
+    </w:p>
+    <w:p>
+      <w:pPr>
+        <w:rPr>
+          <w:rFonts w:eastAsiaTheme="minorEastAsia"/>
+        </w:rPr>
+      </w:pPr>
+      <w:proofErr w:type="spellStart"/>
+      <w:r>
+        <w:rPr>
+          <w:rFonts w:eastAsiaTheme="minorEastAsia"/>
+        </w:rPr>
+        <w:t>MinDistance</w:t>
+      </w:r>
+      <w:proofErr w:type="spellEnd"/>
+    </w:p>
     <w:p>
       <w:pPr>
         <w:rPr>
@@ -85,12 +114,652 @@
           <w:rFonts w:eastAsiaTheme="minorEastAsia"/>
         </w:rPr>
       </w:pPr>
-    </w:p>
-    <w:p>
-      <w:r>
-        <w:t>(ai ± bi) i=l u ∑</w:t>
-      </w:r>
-    </w:p>
+      <w:r>
+        <w:rPr>
+          <w:rFonts w:eastAsiaTheme="minorEastAsia"/>
+        </w:rPr>
+        <w:t xml:space="preserve">1.)Solving the right summation formulae </w:t>
+      </w:r>
+      <w:r>
+        <w:rPr>
+          <w:rFonts w:eastAsiaTheme="minorEastAsia"/>
+        </w:rPr>
+        <w:t>using formula 1 on the right:</w:t>
+      </w:r>
+      <w:r>
+        <w:rPr>
+          <w:rFonts w:eastAsiaTheme="minorEastAsia"/>
+        </w:rPr>
+        <w:t xml:space="preserve"> </w:t>
+      </w:r>
+    </w:p>
+    <w:p>
+      <w:r>
+        <w:t>Where u = (n-1)</w:t>
+      </w:r>
+    </w:p>
+    <w:p>
+      <w:r>
+        <w:t>Gives us:</w:t>
+      </w:r>
+      <m:oMath>
+        <m:r>
+          <w:rPr>
+            <w:rFonts w:ascii="Cambria Math" w:hAnsi="Cambria Math"/>
+          </w:rPr>
+          <m:t xml:space="preserve"> </m:t>
+        </m:r>
+        <m:nary>
+          <m:naryPr>
+            <m:chr m:val="∑"/>
+            <m:limLoc m:val="undOvr"/>
+            <m:ctrlPr>
+              <w:rPr>
+                <w:rFonts w:ascii="Cambria Math" w:hAnsi="Cambria Math"/>
+                <w:i/>
+              </w:rPr>
+            </m:ctrlPr>
+          </m:naryPr>
+          <m:sub>
+            <m:r>
+              <w:rPr>
+                <w:rFonts w:ascii="Cambria Math" w:hAnsi="Cambria Math"/>
+              </w:rPr>
+              <m:t>i=0</m:t>
+            </m:r>
+          </m:sub>
+          <m:sup>
+            <m:r>
+              <w:rPr>
+                <w:rFonts w:ascii="Cambria Math" w:hAnsi="Cambria Math"/>
+              </w:rPr>
+              <m:t>n-1</m:t>
+            </m:r>
+          </m:sup>
+          <m:e>
+            <m:r>
+              <w:rPr>
+                <w:rFonts w:ascii="Cambria Math" w:hAnsi="Cambria Math"/>
+              </w:rPr>
+              <m:t>n</m:t>
+            </m:r>
+          </m:e>
+        </m:nary>
+      </m:oMath>
+    </w:p>
+    <w:p>
+      <w:pPr>
+        <w:rPr>
+          <w:rFonts w:eastAsiaTheme="minorEastAsia"/>
+        </w:rPr>
+      </w:pPr>
+      <w:r>
+        <w:t xml:space="preserve">2.) So, we now take </w:t>
+      </w:r>
+      <w:r>
+        <w:rPr>
+          <w:i/>
+        </w:rPr>
+        <w:t>n</w:t>
+      </w:r>
+      <w:r>
+        <w:t xml:space="preserve"> out as a constant which gives us :  </w:t>
+      </w:r>
+      <m:oMath>
+        <m:r>
+          <w:rPr>
+            <w:rFonts w:ascii="Cambria Math" w:hAnsi="Cambria Math"/>
+          </w:rPr>
+          <m:t>n</m:t>
+        </m:r>
+        <m:nary>
+          <m:naryPr>
+            <m:chr m:val="∑"/>
+            <m:limLoc m:val="undOvr"/>
+            <m:ctrlPr>
+              <w:rPr>
+                <w:rFonts w:ascii="Cambria Math" w:hAnsi="Cambria Math"/>
+                <w:i/>
+              </w:rPr>
+            </m:ctrlPr>
+          </m:naryPr>
+          <m:sub>
+            <m:r>
+              <w:rPr>
+                <w:rFonts w:ascii="Cambria Math" w:hAnsi="Cambria Math"/>
+              </w:rPr>
+              <m:t>i=0</m:t>
+            </m:r>
+          </m:sub>
+          <m:sup>
+            <m:r>
+              <w:rPr>
+                <w:rFonts w:ascii="Cambria Math" w:hAnsi="Cambria Math"/>
+              </w:rPr>
+              <m:t>n-1</m:t>
+            </m:r>
+          </m:sup>
+          <m:e>
+            <m:r>
+              <w:rPr>
+                <w:rFonts w:ascii="Cambria Math" w:hAnsi="Cambria Math"/>
+              </w:rPr>
+              <m:t>1</m:t>
+            </m:r>
+          </m:e>
+        </m:nary>
+        <m:r>
+          <w:rPr>
+            <w:rFonts w:ascii="Cambria Math" w:hAnsi="Cambria Math"/>
+          </w:rPr>
+          <w:br/>
+        </m:r>
+      </m:oMath>
+      <m:oMathPara>
+        <m:oMath>
+          <m:r>
+            <w:rPr>
+              <w:rFonts w:ascii="Cambria Math" w:hAnsi="Cambria Math"/>
+            </w:rPr>
+            <w:br/>
+          </m:r>
+        </m:oMath>
+      </m:oMathPara>
+      <w:r>
+        <w:rPr>
+          <w:rFonts w:eastAsiaTheme="minorEastAsia"/>
+        </w:rPr>
+        <w:t xml:space="preserve">3.) Using the formula 1 again where u=(n-1) we get: n*n </w:t>
+      </w:r>
+      <w:r>
+        <w:rPr>
+          <w:rFonts w:eastAsiaTheme="minorEastAsia"/>
+        </w:rPr>
+        <w:br/>
+      </w:r>
+      <w:r>
+        <w:rPr>
+          <w:rFonts w:eastAsiaTheme="minorEastAsia"/>
+        </w:rPr>
+        <w:br/>
+        <w:t xml:space="preserve">So big-theta of </w:t>
+      </w:r>
+      <w:proofErr w:type="spellStart"/>
+      <w:r>
+        <w:rPr>
+          <w:rFonts w:eastAsiaTheme="minorEastAsia"/>
+        </w:rPr>
+        <w:t>minDistance</w:t>
+      </w:r>
+      <w:proofErr w:type="spellEnd"/>
+      <w:r>
+        <w:rPr>
+          <w:rFonts w:eastAsiaTheme="minorEastAsia"/>
+        </w:rPr>
+        <w:t xml:space="preserve"> is (n^2).</w:t>
+      </w:r>
+    </w:p>
+    <w:p>
+      <w:pPr>
+        <w:rPr>
+          <w:rFonts w:eastAsiaTheme="minorEastAsia"/>
+        </w:rPr>
+      </w:pPr>
+    </w:p>
+    <w:p>
+      <w:pPr>
+        <w:rPr>
+          <w:rFonts w:eastAsiaTheme="minorEastAsia"/>
+        </w:rPr>
+      </w:pPr>
+    </w:p>
+    <w:p>
+      <w:pPr>
+        <w:rPr>
+          <w:rFonts w:eastAsiaTheme="minorEastAsia"/>
+        </w:rPr>
+      </w:pPr>
+      <w:r>
+        <w:rPr>
+          <w:rFonts w:eastAsiaTheme="minorEastAsia"/>
+        </w:rPr>
+        <w:t>MinDistance2:</w:t>
+      </w:r>
+    </w:p>
+    <w:p>
+      <w:pPr>
+        <w:rPr>
+          <w:rFonts w:eastAsiaTheme="minorEastAsia"/>
+        </w:rPr>
+      </w:pPr>
+      <m:oMathPara>
+        <m:oMath>
+          <m:nary>
+            <m:naryPr>
+              <m:chr m:val="∑"/>
+              <m:limLoc m:val="undOvr"/>
+              <m:ctrlPr>
+                <w:rPr>
+                  <w:rFonts w:ascii="Cambria Math" w:hAnsi="Cambria Math"/>
+                  <w:i/>
+                </w:rPr>
+              </m:ctrlPr>
+            </m:naryPr>
+            <m:sub>
+              <m:r>
+                <w:rPr>
+                  <w:rFonts w:ascii="Cambria Math" w:hAnsi="Cambria Math"/>
+                </w:rPr>
+                <m:t>i=0</m:t>
+              </m:r>
+            </m:sub>
+            <m:sup>
+              <m:r>
+                <w:rPr>
+                  <w:rFonts w:ascii="Cambria Math" w:hAnsi="Cambria Math"/>
+                </w:rPr>
+                <m:t>n-2</m:t>
+              </m:r>
+            </m:sup>
+            <m:e>
+              <m:nary>
+                <m:naryPr>
+                  <m:chr m:val="∑"/>
+                  <m:limLoc m:val="undOvr"/>
+                  <m:ctrlPr>
+                    <w:rPr>
+                      <w:rFonts w:ascii="Cambria Math" w:hAnsi="Cambria Math"/>
+                      <w:i/>
+                    </w:rPr>
+                  </m:ctrlPr>
+                </m:naryPr>
+                <m:sub>
+                  <m:r>
+                    <w:rPr>
+                      <w:rFonts w:ascii="Cambria Math" w:hAnsi="Cambria Math"/>
+                    </w:rPr>
+                    <m:t>j=</m:t>
+                  </m:r>
+                  <m:r>
+                    <w:rPr>
+                      <w:rFonts w:ascii="Cambria Math" w:hAnsi="Cambria Math"/>
+                    </w:rPr>
+                    <m:t>i+1</m:t>
+                  </m:r>
+                </m:sub>
+                <m:sup>
+                  <m:r>
+                    <w:rPr>
+                      <w:rFonts w:ascii="Cambria Math" w:hAnsi="Cambria Math"/>
+                    </w:rPr>
+                    <m:t>n-1</m:t>
+                  </m:r>
+                </m:sup>
+                <m:e>
+                  <m:r>
+                    <w:rPr>
+                      <w:rFonts w:ascii="Cambria Math" w:hAnsi="Cambria Math"/>
+                    </w:rPr>
+                    <m:t>1</m:t>
+                  </m:r>
+                </m:e>
+              </m:nary>
+            </m:e>
+          </m:nary>
+        </m:oMath>
+      </m:oMathPara>
+    </w:p>
+    <w:p>
+      <w:pPr>
+        <w:pStyle w:val="ListParagraph"/>
+        <w:numPr>
+          <w:ilvl w:val="0"/>
+          <w:numId w:val="2"/>
+        </w:numPr>
+        <w:rPr>
+          <w:rFonts w:eastAsiaTheme="minorEastAsia"/>
+        </w:rPr>
+      </w:pPr>
+      <w:r>
+        <w:rPr>
+          <w:rFonts w:eastAsiaTheme="minorEastAsia"/>
+        </w:rPr>
+        <w:t>Solving the right summation formulae with formula 1 from appendix:</w:t>
+      </w:r>
+    </w:p>
+    <w:p>
+      <w:pPr>
+        <w:pStyle w:val="ListParagraph"/>
+        <w:rPr>
+          <w:rFonts w:eastAsiaTheme="minorEastAsia"/>
+        </w:rPr>
+      </w:pPr>
+      <w:r>
+        <w:rPr>
+          <w:rFonts w:eastAsiaTheme="minorEastAsia"/>
+        </w:rPr>
+        <w:t>Where u=(n-1) and l=(i+1)</w:t>
+      </w:r>
+    </w:p>
+    <w:p>
+      <w:pPr>
+        <w:pStyle w:val="ListParagraph"/>
+        <w:rPr>
+          <w:rFonts w:eastAsiaTheme="minorEastAsia"/>
+        </w:rPr>
+      </w:pPr>
+    </w:p>
+    <w:p>
+      <w:pPr>
+        <w:pStyle w:val="ListParagraph"/>
+        <w:rPr>
+          <w:rFonts w:eastAsiaTheme="minorEastAsia"/>
+        </w:rPr>
+      </w:pPr>
+      <w:r>
+        <w:rPr>
+          <w:rFonts w:eastAsiaTheme="minorEastAsia"/>
+        </w:rPr>
+        <w:t xml:space="preserve">Give us : </w:t>
+      </w:r>
+      <m:oMath>
+        <m:nary>
+          <m:naryPr>
+            <m:chr m:val="∑"/>
+            <m:limLoc m:val="undOvr"/>
+            <m:ctrlPr>
+              <w:rPr>
+                <w:rFonts w:ascii="Cambria Math" w:hAnsi="Cambria Math"/>
+                <w:i/>
+              </w:rPr>
+            </m:ctrlPr>
+          </m:naryPr>
+          <m:sub>
+            <m:r>
+              <w:rPr>
+                <w:rFonts w:ascii="Cambria Math" w:hAnsi="Cambria Math"/>
+              </w:rPr>
+              <m:t>i=0</m:t>
+            </m:r>
+          </m:sub>
+          <m:sup>
+            <m:r>
+              <w:rPr>
+                <w:rFonts w:ascii="Cambria Math" w:hAnsi="Cambria Math"/>
+              </w:rPr>
+              <m:t>n-</m:t>
+            </m:r>
+            <m:r>
+              <w:rPr>
+                <w:rFonts w:ascii="Cambria Math" w:hAnsi="Cambria Math"/>
+              </w:rPr>
+              <m:t>2</m:t>
+            </m:r>
+          </m:sup>
+          <m:e>
+            <m:r>
+              <w:rPr>
+                <w:rFonts w:ascii="Cambria Math" w:hAnsi="Cambria Math"/>
+              </w:rPr>
+              <m:t>n-1-i</m:t>
+            </m:r>
+          </m:e>
+        </m:nary>
+      </m:oMath>
+    </w:p>
+    <w:p>
+      <w:pPr>
+        <w:pStyle w:val="ListParagraph"/>
+        <w:numPr>
+          <w:ilvl w:val="0"/>
+          <w:numId w:val="2"/>
+        </w:numPr>
+        <w:rPr>
+          <w:rFonts w:eastAsiaTheme="minorEastAsia"/>
+        </w:rPr>
+      </w:pPr>
+      <w:r>
+        <w:rPr>
+          <w:rFonts w:eastAsiaTheme="minorEastAsia"/>
+        </w:rPr>
+        <w:t xml:space="preserve">Re-writing </w:t>
+      </w:r>
+      <w:r>
+        <w:rPr>
+          <w:rFonts w:eastAsiaTheme="minorEastAsia"/>
+        </w:rPr>
+        <w:t xml:space="preserve">that, substituting u=n-1 gives us : </w:t>
+      </w:r>
+      <m:oMath>
+        <m:nary>
+          <m:naryPr>
+            <m:chr m:val="∑"/>
+            <m:limLoc m:val="undOvr"/>
+            <m:ctrlPr>
+              <w:rPr>
+                <w:rFonts w:ascii="Cambria Math" w:hAnsi="Cambria Math"/>
+                <w:i/>
+              </w:rPr>
+            </m:ctrlPr>
+          </m:naryPr>
+          <m:sub>
+            <m:r>
+              <w:rPr>
+                <w:rFonts w:ascii="Cambria Math" w:hAnsi="Cambria Math"/>
+              </w:rPr>
+              <m:t>i=0</m:t>
+            </m:r>
+          </m:sub>
+          <m:sup>
+            <m:r>
+              <w:rPr>
+                <w:rFonts w:ascii="Cambria Math" w:hAnsi="Cambria Math"/>
+              </w:rPr>
+              <m:t>u-1</m:t>
+            </m:r>
+          </m:sup>
+          <m:e>
+            <m:r>
+              <w:rPr>
+                <w:rFonts w:ascii="Cambria Math" w:hAnsi="Cambria Math"/>
+              </w:rPr>
+              <m:t>u</m:t>
+            </m:r>
+            <m:r>
+              <w:rPr>
+                <w:rFonts w:ascii="Cambria Math" w:hAnsi="Cambria Math"/>
+              </w:rPr>
+              <m:t>-i</m:t>
+            </m:r>
+          </m:e>
+        </m:nary>
+      </m:oMath>
+    </w:p>
+    <w:p>
+      <w:pPr>
+        <w:pStyle w:val="ListParagraph"/>
+        <w:numPr>
+          <w:ilvl w:val="0"/>
+          <w:numId w:val="2"/>
+        </w:numPr>
+        <w:rPr>
+          <w:rFonts w:eastAsiaTheme="minorEastAsia"/>
+        </w:rPr>
+      </w:pPr>
+      <w:r>
+        <w:rPr>
+          <w:rFonts w:eastAsiaTheme="minorEastAsia"/>
+        </w:rPr>
+        <w:t xml:space="preserve">Solving </w:t>
+      </w:r>
+      <m:oMath>
+        <m:nary>
+          <m:naryPr>
+            <m:chr m:val="∑"/>
+            <m:limLoc m:val="undOvr"/>
+            <m:ctrlPr>
+              <w:rPr>
+                <w:rFonts w:ascii="Cambria Math" w:hAnsi="Cambria Math"/>
+                <w:i/>
+              </w:rPr>
+            </m:ctrlPr>
+          </m:naryPr>
+          <m:sub>
+            <m:r>
+              <w:rPr>
+                <w:rFonts w:ascii="Cambria Math" w:hAnsi="Cambria Math"/>
+              </w:rPr>
+              <m:t>i=0</m:t>
+            </m:r>
+          </m:sub>
+          <m:sup>
+            <m:r>
+              <w:rPr>
+                <w:rFonts w:ascii="Cambria Math" w:hAnsi="Cambria Math"/>
+              </w:rPr>
+              <m:t>n-2</m:t>
+            </m:r>
+          </m:sup>
+          <m:e>
+            <m:r>
+              <w:rPr>
+                <w:rFonts w:ascii="Cambria Math" w:hAnsi="Cambria Math"/>
+              </w:rPr>
+              <m:t>n-1-i</m:t>
+            </m:r>
+          </m:e>
+        </m:nary>
+      </m:oMath>
+      <w:r>
+        <w:rPr>
+          <w:rFonts w:eastAsiaTheme="minorEastAsia"/>
+        </w:rPr>
+        <w:t xml:space="preserve"> using formula 2 from appendix gives us (n-1)(n-1+1)/2</w:t>
+      </w:r>
+      <w:r>
+        <w:rPr>
+          <w:rFonts w:eastAsiaTheme="minorEastAsia"/>
+        </w:rPr>
+        <w:br/>
+        <w:t>which simplifies to 0.5(n^2-n)</w:t>
+      </w:r>
+    </w:p>
+    <w:p>
+      <w:pPr>
+        <w:ind w:left="360"/>
+        <w:rPr>
+          <w:rFonts w:eastAsiaTheme="minorEastAsia"/>
+        </w:rPr>
+      </w:pPr>
+      <w:r>
+        <w:rPr>
+          <w:rFonts w:eastAsiaTheme="minorEastAsia"/>
+        </w:rPr>
+        <w:t>So big theta of minDistance2 is (n^2).</w:t>
+      </w:r>
+      <w:bookmarkStart w:id="0" w:name="_GoBack"/>
+      <w:bookmarkEnd w:id="0"/>
+    </w:p>
+    <w:p>
+      <w:pPr>
+        <w:rPr>
+          <w:rFonts w:eastAsiaTheme="minorEastAsia"/>
+        </w:rPr>
+      </w:pPr>
+    </w:p>
+    <w:p>
+      <w:pPr>
+        <w:rPr>
+          <w:rFonts w:eastAsiaTheme="minorEastAsia"/>
+        </w:rPr>
+      </w:pPr>
+    </w:p>
+    <w:p>
+      <w:pPr>
+        <w:rPr>
+          <w:rFonts w:eastAsiaTheme="minorEastAsia"/>
+        </w:rPr>
+      </w:pPr>
+    </w:p>
+    <w:p>
+      <w:pPr>
+        <w:rPr>
+          <w:rFonts w:eastAsiaTheme="minorEastAsia"/>
+        </w:rPr>
+      </w:pPr>
+    </w:p>
+    <w:p>
+      <w:pPr>
+        <w:rPr>
+          <w:rFonts w:eastAsiaTheme="minorEastAsia"/>
+        </w:rPr>
+      </w:pPr>
+    </w:p>
+    <w:p>
+      <w:pPr>
+        <w:rPr>
+          <w:rFonts w:eastAsiaTheme="minorEastAsia"/>
+        </w:rPr>
+      </w:pPr>
+    </w:p>
+    <w:p>
+      <w:pPr>
+        <w:rPr>
+          <w:rFonts w:eastAsiaTheme="minorEastAsia"/>
+        </w:rPr>
+      </w:pPr>
+    </w:p>
+    <w:p>
+      <w:pPr>
+        <w:rPr>
+          <w:rFonts w:eastAsiaTheme="minorEastAsia"/>
+        </w:rPr>
+      </w:pPr>
+    </w:p>
+    <w:p>
+      <w:pPr>
+        <w:rPr>
+          <w:rFonts w:eastAsiaTheme="minorEastAsia"/>
+        </w:rPr>
+      </w:pPr>
+    </w:p>
+    <w:p>
+      <w:pPr>
+        <w:rPr>
+          <w:rFonts w:eastAsiaTheme="minorEastAsia"/>
+        </w:rPr>
+      </w:pPr>
+    </w:p>
+    <w:p>
+      <w:pPr>
+        <w:rPr>
+          <w:rFonts w:eastAsiaTheme="minorEastAsia"/>
+        </w:rPr>
+      </w:pPr>
+    </w:p>
+    <w:p>
+      <w:pPr>
+        <w:rPr>
+          <w:rFonts w:eastAsiaTheme="minorEastAsia"/>
+        </w:rPr>
+      </w:pPr>
+    </w:p>
+    <w:p/>
+    <w:p/>
+    <w:p/>
+    <w:p/>
+    <w:p>
+      <w:pPr>
+        <w:rPr>
+          <w:rFonts w:eastAsiaTheme="minorEastAsia"/>
+        </w:rPr>
+      </w:pPr>
+      <w:r>
+        <w:t xml:space="preserve"> </w:t>
+      </w:r>
+    </w:p>
+    <w:p/>
+    <w:p/>
     <w:p/>
     <w:p/>
     <w:p>
@@ -200,77 +869,68 @@
                 <w:sz w:val="19"/>
                 <w:szCs w:val="19"/>
               </w:rPr>
-              <w:t>{ 5, 5, 5, 5, 5, 5, 5, 5, 5</w:t>
-            </w:r>
-            <w:r>
+              <w:t>{ 5, 5, 5, 5, 5, 5, 5, 5, 5}</w:t>
+            </w:r>
+          </w:p>
+        </w:tc>
+        <w:tc>
+          <w:tcPr>
+            <w:tcW w:w="658" w:type="dxa"/>
+          </w:tcPr>
+          <w:p>
+            <w:r>
+              <w:t>0</w:t>
+            </w:r>
+          </w:p>
+        </w:tc>
+        <w:tc>
+          <w:tcPr>
+            <w:tcW w:w="856" w:type="dxa"/>
+          </w:tcPr>
+          <w:p>
+            <w:r>
+              <w:t>0</w:t>
+            </w:r>
+          </w:p>
+        </w:tc>
+        <w:tc>
+          <w:tcPr>
+            <w:tcW w:w="2469" w:type="dxa"/>
+          </w:tcPr>
+          <w:p/>
+        </w:tc>
+      </w:tr>
+      <w:tr>
+        <w:tc>
+          <w:tcPr>
+            <w:tcW w:w="2122" w:type="dxa"/>
+          </w:tcPr>
+          <w:p>
+            <w:r>
+              <w:t>Array with same negative elements</w:t>
+            </w:r>
+          </w:p>
+        </w:tc>
+        <w:tc>
+          <w:tcPr>
+            <w:tcW w:w="3260" w:type="dxa"/>
+          </w:tcPr>
+          <w:p>
+            <w:pPr>
               <w:rPr>
                 <w:rFonts w:ascii="Consolas" w:hAnsi="Consolas" w:cs="Consolas"/>
                 <w:color w:val="000000"/>
                 <w:sz w:val="19"/>
                 <w:szCs w:val="19"/>
               </w:rPr>
-              <w:t>}</w:t>
-            </w:r>
-          </w:p>
-        </w:tc>
-        <w:tc>
-          <w:tcPr>
-            <w:tcW w:w="658" w:type="dxa"/>
-          </w:tcPr>
-          <w:p>
-            <w:r>
-              <w:t>0</w:t>
-            </w:r>
-          </w:p>
-        </w:tc>
-        <w:tc>
-          <w:tcPr>
-            <w:tcW w:w="856" w:type="dxa"/>
-          </w:tcPr>
-          <w:p>
-            <w:r>
-              <w:t>0</w:t>
-            </w:r>
-          </w:p>
-        </w:tc>
-        <w:tc>
-          <w:tcPr>
-            <w:tcW w:w="2469" w:type="dxa"/>
-          </w:tcPr>
-          <w:p/>
-        </w:tc>
-      </w:tr>
-      <w:tr>
-        <w:tc>
-          <w:tcPr>
-            <w:tcW w:w="2122" w:type="dxa"/>
-          </w:tcPr>
-          <w:p>
-            <w:r>
-              <w:t>Array with same negative elements</w:t>
-            </w:r>
-          </w:p>
-        </w:tc>
-        <w:tc>
-          <w:tcPr>
-            <w:tcW w:w="3260" w:type="dxa"/>
-          </w:tcPr>
-          <w:p>
-            <w:pPr>
+            </w:pPr>
+            <w:r>
               <w:rPr>
                 <w:rFonts w:ascii="Consolas" w:hAnsi="Consolas" w:cs="Consolas"/>
                 <w:color w:val="000000"/>
                 <w:sz w:val="19"/>
                 <w:szCs w:val="19"/>
               </w:rPr>
-            </w:pPr>
-            <w:r>
-              <w:rPr>
-                <w:rFonts w:ascii="Consolas" w:hAnsi="Consolas" w:cs="Consolas"/>
-                <w:color w:val="000000"/>
-                <w:sz w:val="19"/>
-                <w:szCs w:val="19"/>
-              </w:rPr>
               <w:t>{ -9,-9,-9,-9,-9,-9,-9}</w:t>
             </w:r>
           </w:p>
@@ -293,8 +953,6 @@
             <w:r>
               <w:t>0</w:t>
             </w:r>
-            <w:bookmarkStart w:id="0" w:name="_GoBack"/>
-            <w:bookmarkEnd w:id="0"/>
           </w:p>
         </w:tc>
         <w:tc>
@@ -533,16 +1191,7 @@
                 <w:sz w:val="19"/>
                 <w:szCs w:val="19"/>
               </w:rPr>
-              <w:t>{ 0,0,0,0,0,0</w:t>
-            </w:r>
-            <w:r>
-              <w:rPr>
-                <w:rFonts w:ascii="Consolas" w:hAnsi="Consolas" w:cs="Consolas"/>
-                <w:color w:val="000000"/>
-                <w:sz w:val="19"/>
-                <w:szCs w:val="19"/>
-              </w:rPr>
-              <w:t>}</w:t>
+              <w:t>{ 0,0,0,0,0,0}</w:t>
             </w:r>
           </w:p>
         </w:tc>
@@ -583,6 +1232,245 @@
     </w:sectPr>
   </w:body>
 </w:document>
+</file>
+
+<file path=word/endnotes.xml><?xml version="1.0" encoding="utf-8"?>
+<w:endnotes xmlns:wpc="http://schemas.microsoft.com/office/word/2010/wordprocessingCanvas" xmlns:cx="http://schemas.microsoft.com/office/drawing/2014/chartex" xmlns:cx1="http://schemas.microsoft.com/office/drawing/2015/9/8/chartex" xmlns:cx2="http://schemas.microsoft.com/office/drawing/2015/10/21/chartex" xmlns:cx3="http://schemas.microsoft.com/office/drawing/2016/5/9/chartex" xmlns:cx4="http://schemas.microsoft.com/office/drawing/2016/5/10/chartex" xmlns:cx5="http://schemas.microsoft.com/office/drawing/2016/5/11/chartex" xmlns:cx6="http://schemas.microsoft.com/office/drawing/2016/5/12/chartex" xmlns:cx7="http://schemas.microsoft.com/office/drawing/2016/5/13/chartex" xmlns:cx8="http://schemas.microsoft.com/office/drawing/2016/5/14/chartex" xmlns:mc="http://schemas.openxmlformats.org/markup-compatibility/2006" xmlns:aink="http://schemas.microsoft.com/office/drawing/2016/ink" xmlns:am3d="http://schemas.microsoft.com/office/drawing/2017/model3d" xmlns:o="urn:schemas-microsoft-com:office:office" xmlns:r="http://schemas.openxmlformats.org/officeDocument/2006/relationships" xmlns:m="http://schemas.openxmlformats.org/officeDocument/2006/math" xmlns:v="urn:schemas-microsoft-com:vml" xmlns:wp14="http://schemas.microsoft.com/office/word/2010/wordprocessingDrawing" xmlns:wp="http://schemas.openxmlformats.org/drawingml/2006/wordprocessingDrawing" xmlns:w10="urn:schemas-microsoft-com:office:word" xmlns:w="http://schemas.openxmlformats.org/wordprocessingml/2006/main" xmlns:w14="http://schemas.microsoft.com/office/word/2010/wordml" xmlns:w15="http://schemas.microsoft.com/office/word/2012/wordml" xmlns:w16cid="http://schemas.microsoft.com/office/word/2016/wordml/cid" xmlns:w16se="http://schemas.microsoft.com/office/word/2015/wordml/symex" xmlns:wpg="http://schemas.microsoft.com/office/word/2010/wordprocessingGroup" xmlns:wpi="http://schemas.microsoft.com/office/word/2010/wordprocessingInk" xmlns:wne="http://schemas.microsoft.com/office/word/2006/wordml" xmlns:wps="http://schemas.microsoft.com/office/word/2010/wordprocessingShape" mc:Ignorable="w14 w15 w16se w16cid wp14">
+  <w:endnote w:type="separator" w:id="-1">
+    <w:p>
+      <w:pPr>
+        <w:spacing w:after="0" w:line="240" w:lineRule="auto"/>
+      </w:pPr>
+      <w:r>
+        <w:separator/>
+      </w:r>
+    </w:p>
+  </w:endnote>
+  <w:endnote w:type="continuationSeparator" w:id="0">
+    <w:p>
+      <w:pPr>
+        <w:spacing w:after="0" w:line="240" w:lineRule="auto"/>
+      </w:pPr>
+      <w:r>
+        <w:continuationSeparator/>
+      </w:r>
+    </w:p>
+  </w:endnote>
+</w:endnotes>
+</file>
+
+<file path=word/footnotes.xml><?xml version="1.0" encoding="utf-8"?>
+<w:footnotes xmlns:wpc="http://schemas.microsoft.com/office/word/2010/wordprocessingCanvas" xmlns:cx="http://schemas.microsoft.com/office/drawing/2014/chartex" xmlns:cx1="http://schemas.microsoft.com/office/drawing/2015/9/8/chartex" xmlns:cx2="http://schemas.microsoft.com/office/drawing/2015/10/21/chartex" xmlns:cx3="http://schemas.microsoft.com/office/drawing/2016/5/9/chartex" xmlns:cx4="http://schemas.microsoft.com/office/drawing/2016/5/10/chartex" xmlns:cx5="http://schemas.microsoft.com/office/drawing/2016/5/11/chartex" xmlns:cx6="http://schemas.microsoft.com/office/drawing/2016/5/12/chartex" xmlns:cx7="http://schemas.microsoft.com/office/drawing/2016/5/13/chartex" xmlns:cx8="http://schemas.microsoft.com/office/drawing/2016/5/14/chartex" xmlns:mc="http://schemas.openxmlformats.org/markup-compatibility/2006" xmlns:aink="http://schemas.microsoft.com/office/drawing/2016/ink" xmlns:am3d="http://schemas.microsoft.com/office/drawing/2017/model3d" xmlns:o="urn:schemas-microsoft-com:office:office" xmlns:r="http://schemas.openxmlformats.org/officeDocument/2006/relationships" xmlns:m="http://schemas.openxmlformats.org/officeDocument/2006/math" xmlns:v="urn:schemas-microsoft-com:vml" xmlns:wp14="http://schemas.microsoft.com/office/word/2010/wordprocessingDrawing" xmlns:wp="http://schemas.openxmlformats.org/drawingml/2006/wordprocessingDrawing" xmlns:w10="urn:schemas-microsoft-com:office:word" xmlns:w="http://schemas.openxmlformats.org/wordprocessingml/2006/main" xmlns:w14="http://schemas.microsoft.com/office/word/2010/wordml" xmlns:w15="http://schemas.microsoft.com/office/word/2012/wordml" xmlns:w16cid="http://schemas.microsoft.com/office/word/2016/wordml/cid" xmlns:w16se="http://schemas.microsoft.com/office/word/2015/wordml/symex" xmlns:wpg="http://schemas.microsoft.com/office/word/2010/wordprocessingGroup" xmlns:wpi="http://schemas.microsoft.com/office/word/2010/wordprocessingInk" xmlns:wne="http://schemas.microsoft.com/office/word/2006/wordml" xmlns:wps="http://schemas.microsoft.com/office/word/2010/wordprocessingShape" mc:Ignorable="w14 w15 w16se w16cid wp14">
+  <w:footnote w:type="separator" w:id="-1">
+    <w:p>
+      <w:pPr>
+        <w:spacing w:after="0" w:line="240" w:lineRule="auto"/>
+      </w:pPr>
+      <w:r>
+        <w:separator/>
+      </w:r>
+    </w:p>
+  </w:footnote>
+  <w:footnote w:type="continuationSeparator" w:id="0">
+    <w:p>
+      <w:pPr>
+        <w:spacing w:after="0" w:line="240" w:lineRule="auto"/>
+      </w:pPr>
+      <w:r>
+        <w:continuationSeparator/>
+      </w:r>
+    </w:p>
+  </w:footnote>
+</w:footnotes>
+</file>
+
+<file path=word/numbering.xml><?xml version="1.0" encoding="utf-8"?>
+<w:numbering xmlns:wpc="http://schemas.microsoft.com/office/word/2010/wordprocessingCanvas" xmlns:cx="http://schemas.microsoft.com/office/drawing/2014/chartex" xmlns:cx1="http://schemas.microsoft.com/office/drawing/2015/9/8/chartex" xmlns:cx2="http://schemas.microsoft.com/office/drawing/2015/10/21/chartex" xmlns:cx3="http://schemas.microsoft.com/office/drawing/2016/5/9/chartex" xmlns:cx4="http://schemas.microsoft.com/office/drawing/2016/5/10/chartex" xmlns:cx5="http://schemas.microsoft.com/office/drawing/2016/5/11/chartex" xmlns:cx6="http://schemas.microsoft.com/office/drawing/2016/5/12/chartex" xmlns:cx7="http://schemas.microsoft.com/office/drawing/2016/5/13/chartex" xmlns:cx8="http://schemas.microsoft.com/office/drawing/2016/5/14/chartex" xmlns:mc="http://schemas.openxmlformats.org/markup-compatibility/2006" xmlns:aink="http://schemas.microsoft.com/office/drawing/2016/ink" xmlns:am3d="http://schemas.microsoft.com/office/drawing/2017/model3d" xmlns:o="urn:schemas-microsoft-com:office:office" xmlns:r="http://schemas.openxmlformats.org/officeDocument/2006/relationships" xmlns:m="http://schemas.openxmlformats.org/officeDocument/2006/math" xmlns:v="urn:schemas-microsoft-com:vml" xmlns:wp14="http://schemas.microsoft.com/office/word/2010/wordprocessingDrawing" xmlns:wp="http://schemas.openxmlformats.org/drawingml/2006/wordprocessingDrawing" xmlns:w10="urn:schemas-microsoft-com:office:word" xmlns:w="http://schemas.openxmlformats.org/wordprocessingml/2006/main" xmlns:w14="http://schemas.microsoft.com/office/word/2010/wordml" xmlns:w15="http://schemas.microsoft.com/office/word/2012/wordml" xmlns:w16cid="http://schemas.microsoft.com/office/word/2016/wordml/cid" xmlns:w16se="http://schemas.microsoft.com/office/word/2015/wordml/symex" xmlns:wpg="http://schemas.microsoft.com/office/word/2010/wordprocessingGroup" xmlns:wpi="http://schemas.microsoft.com/office/word/2010/wordprocessingInk" xmlns:wne="http://schemas.microsoft.com/office/word/2006/wordml" xmlns:wps="http://schemas.microsoft.com/office/word/2010/wordprocessingShape" mc:Ignorable="w14 w15 w16se w16cid wp14">
+  <w:abstractNum w:abstractNumId="0" w15:restartNumberingAfterBreak="0">
+    <w:nsid w:val="613902A9"/>
+    <w:multiLevelType w:val="hybridMultilevel"/>
+    <w:tmpl w:val="ACE41ACE"/>
+    <w:lvl w:ilvl="0" w:tplc="4EBC05F4">
+      <w:start w:val="1"/>
+      <w:numFmt w:val="decimal"/>
+      <w:lvlText w:val="%1.)"/>
+      <w:lvlJc w:val="left"/>
+      <w:pPr>
+        <w:ind w:left="720" w:hanging="360"/>
+      </w:pPr>
+      <w:rPr>
+        <w:rFonts w:hint="default"/>
+      </w:rPr>
+    </w:lvl>
+    <w:lvl w:ilvl="1" w:tplc="0C090019" w:tentative="1">
+      <w:start w:val="1"/>
+      <w:numFmt w:val="lowerLetter"/>
+      <w:lvlText w:val="%2."/>
+      <w:lvlJc w:val="left"/>
+      <w:pPr>
+        <w:ind w:left="1440" w:hanging="360"/>
+      </w:pPr>
+    </w:lvl>
+    <w:lvl w:ilvl="2" w:tplc="0C09001B" w:tentative="1">
+      <w:start w:val="1"/>
+      <w:numFmt w:val="lowerRoman"/>
+      <w:lvlText w:val="%3."/>
+      <w:lvlJc w:val="right"/>
+      <w:pPr>
+        <w:ind w:left="2160" w:hanging="180"/>
+      </w:pPr>
+    </w:lvl>
+    <w:lvl w:ilvl="3" w:tplc="0C09000F" w:tentative="1">
+      <w:start w:val="1"/>
+      <w:numFmt w:val="decimal"/>
+      <w:lvlText w:val="%4."/>
+      <w:lvlJc w:val="left"/>
+      <w:pPr>
+        <w:ind w:left="2880" w:hanging="360"/>
+      </w:pPr>
+    </w:lvl>
+    <w:lvl w:ilvl="4" w:tplc="0C090019" w:tentative="1">
+      <w:start w:val="1"/>
+      <w:numFmt w:val="lowerLetter"/>
+      <w:lvlText w:val="%5."/>
+      <w:lvlJc w:val="left"/>
+      <w:pPr>
+        <w:ind w:left="3600" w:hanging="360"/>
+      </w:pPr>
+    </w:lvl>
+    <w:lvl w:ilvl="5" w:tplc="0C09001B" w:tentative="1">
+      <w:start w:val="1"/>
+      <w:numFmt w:val="lowerRoman"/>
+      <w:lvlText w:val="%6."/>
+      <w:lvlJc w:val="right"/>
+      <w:pPr>
+        <w:ind w:left="4320" w:hanging="180"/>
+      </w:pPr>
+    </w:lvl>
+    <w:lvl w:ilvl="6" w:tplc="0C09000F" w:tentative="1">
+      <w:start w:val="1"/>
+      <w:numFmt w:val="decimal"/>
+      <w:lvlText w:val="%7."/>
+      <w:lvlJc w:val="left"/>
+      <w:pPr>
+        <w:ind w:left="5040" w:hanging="360"/>
+      </w:pPr>
+    </w:lvl>
+    <w:lvl w:ilvl="7" w:tplc="0C090019" w:tentative="1">
+      <w:start w:val="1"/>
+      <w:numFmt w:val="lowerLetter"/>
+      <w:lvlText w:val="%8."/>
+      <w:lvlJc w:val="left"/>
+      <w:pPr>
+        <w:ind w:left="5760" w:hanging="360"/>
+      </w:pPr>
+    </w:lvl>
+    <w:lvl w:ilvl="8" w:tplc="0C09001B" w:tentative="1">
+      <w:start w:val="1"/>
+      <w:numFmt w:val="lowerRoman"/>
+      <w:lvlText w:val="%9."/>
+      <w:lvlJc w:val="right"/>
+      <w:pPr>
+        <w:ind w:left="6480" w:hanging="180"/>
+      </w:pPr>
+    </w:lvl>
+  </w:abstractNum>
+  <w:abstractNum w:abstractNumId="1" w15:restartNumberingAfterBreak="0">
+    <w:nsid w:val="799A6CE3"/>
+    <w:multiLevelType w:val="hybridMultilevel"/>
+    <w:tmpl w:val="563A71D8"/>
+    <w:lvl w:ilvl="0" w:tplc="5FDAC808">
+      <w:start w:val="1"/>
+      <w:numFmt w:val="decimal"/>
+      <w:lvlText w:val="%1.)"/>
+      <w:lvlJc w:val="left"/>
+      <w:pPr>
+        <w:ind w:left="720" w:hanging="360"/>
+      </w:pPr>
+      <w:rPr>
+        <w:rFonts w:hint="default"/>
+      </w:rPr>
+    </w:lvl>
+    <w:lvl w:ilvl="1" w:tplc="0C090019" w:tentative="1">
+      <w:start w:val="1"/>
+      <w:numFmt w:val="lowerLetter"/>
+      <w:lvlText w:val="%2."/>
+      <w:lvlJc w:val="left"/>
+      <w:pPr>
+        <w:ind w:left="1440" w:hanging="360"/>
+      </w:pPr>
+    </w:lvl>
+    <w:lvl w:ilvl="2" w:tplc="0C09001B" w:tentative="1">
+      <w:start w:val="1"/>
+      <w:numFmt w:val="lowerRoman"/>
+      <w:lvlText w:val="%3."/>
+      <w:lvlJc w:val="right"/>
+      <w:pPr>
+        <w:ind w:left="2160" w:hanging="180"/>
+      </w:pPr>
+    </w:lvl>
+    <w:lvl w:ilvl="3" w:tplc="0C09000F" w:tentative="1">
+      <w:start w:val="1"/>
+      <w:numFmt w:val="decimal"/>
+      <w:lvlText w:val="%4."/>
+      <w:lvlJc w:val="left"/>
+      <w:pPr>
+        <w:ind w:left="2880" w:hanging="360"/>
+      </w:pPr>
+    </w:lvl>
+    <w:lvl w:ilvl="4" w:tplc="0C090019" w:tentative="1">
+      <w:start w:val="1"/>
+      <w:numFmt w:val="lowerLetter"/>
+      <w:lvlText w:val="%5."/>
+      <w:lvlJc w:val="left"/>
+      <w:pPr>
+        <w:ind w:left="3600" w:hanging="360"/>
+      </w:pPr>
+    </w:lvl>
+    <w:lvl w:ilvl="5" w:tplc="0C09001B" w:tentative="1">
+      <w:start w:val="1"/>
+      <w:numFmt w:val="lowerRoman"/>
+      <w:lvlText w:val="%6."/>
+      <w:lvlJc w:val="right"/>
+      <w:pPr>
+        <w:ind w:left="4320" w:hanging="180"/>
+      </w:pPr>
+    </w:lvl>
+    <w:lvl w:ilvl="6" w:tplc="0C09000F" w:tentative="1">
+      <w:start w:val="1"/>
+      <w:numFmt w:val="decimal"/>
+      <w:lvlText w:val="%7."/>
+      <w:lvlJc w:val="left"/>
+      <w:pPr>
+        <w:ind w:left="5040" w:hanging="360"/>
+      </w:pPr>
+    </w:lvl>
+    <w:lvl w:ilvl="7" w:tplc="0C090019" w:tentative="1">
+      <w:start w:val="1"/>
+      <w:numFmt w:val="lowerLetter"/>
+      <w:lvlText w:val="%8."/>
+      <w:lvlJc w:val="left"/>
+      <w:pPr>
+        <w:ind w:left="5760" w:hanging="360"/>
+      </w:pPr>
+    </w:lvl>
+    <w:lvl w:ilvl="8" w:tplc="0C09001B" w:tentative="1">
+      <w:start w:val="1"/>
+      <w:numFmt w:val="lowerRoman"/>
+      <w:lvlText w:val="%9."/>
+      <w:lvlJc w:val="right"/>
+      <w:pPr>
+        <w:ind w:left="6480" w:hanging="180"/>
+      </w:pPr>
+    </w:lvl>
+  </w:abstractNum>
+  <w:num w:numId="1">
+    <w:abstractNumId w:val="1"/>
+  </w:num>
+  <w:num w:numId="2">
+    <w:abstractNumId w:val="0"/>
+  </w:num>
+</w:numbering>
 </file>
 
 <file path=word/styles.xml><?xml version="1.0" encoding="utf-8"?>
@@ -708,6 +1596,7 @@
     <w:lsdException w:name="HTML Sample" w:semiHidden="1" w:unhideWhenUsed="1"/>
     <w:lsdException w:name="HTML Typewriter" w:semiHidden="1" w:unhideWhenUsed="1"/>
     <w:lsdException w:name="HTML Variable" w:semiHidden="1" w:unhideWhenUsed="1"/>
+    <w:lsdException w:name="Normal Table" w:semiHidden="1" w:unhideWhenUsed="1"/>
     <w:lsdException w:name="annotation subject" w:semiHidden="1" w:unhideWhenUsed="1"/>
     <w:lsdException w:name="No List" w:semiHidden="1" w:unhideWhenUsed="1"/>
     <w:lsdException w:name="Outline List 1" w:semiHidden="1" w:unhideWhenUsed="1"/>
@@ -754,8 +1643,10 @@
     <w:lsdException w:name="Table Subtle 2" w:semiHidden="1" w:unhideWhenUsed="1"/>
     <w:lsdException w:name="Table Web 1" w:semiHidden="1" w:unhideWhenUsed="1"/>
     <w:lsdException w:name="Table Web 2" w:semiHidden="1" w:unhideWhenUsed="1"/>
+    <w:lsdException w:name="Table Web 3" w:semiHidden="1" w:unhideWhenUsed="1"/>
     <w:lsdException w:name="Balloon Text" w:semiHidden="1" w:unhideWhenUsed="1"/>
     <w:lsdException w:name="Table Grid" w:uiPriority="39"/>
+    <w:lsdException w:name="Table Theme" w:semiHidden="1" w:unhideWhenUsed="1"/>
     <w:lsdException w:name="Placeholder Text" w:semiHidden="1"/>
     <w:lsdException w:name="No Spacing" w:uiPriority="1" w:qFormat="1"/>
     <w:lsdException w:name="Light Shading" w:uiPriority="60"/>
@@ -1036,6 +1927,61 @@
         <w:insideV w:val="single" w:sz="4" w:space="0" w:color="auto"/>
       </w:tblBorders>
     </w:tblPr>
+  </w:style>
+  <w:style w:type="paragraph" w:styleId="Header">
+    <w:name w:val="header"/>
+    <w:basedOn w:val="Normal"/>
+    <w:link w:val="HeaderChar"/>
+    <w:uiPriority w:val="99"/>
+    <w:unhideWhenUsed/>
+    <w:rsid w:val="00E57F4C"/>
+    <w:pPr>
+      <w:tabs>
+        <w:tab w:val="center" w:pos="4513"/>
+        <w:tab w:val="right" w:pos="9026"/>
+      </w:tabs>
+      <w:spacing w:after="0" w:line="240" w:lineRule="auto"/>
+    </w:pPr>
+  </w:style>
+  <w:style w:type="character" w:customStyle="1" w:styleId="HeaderChar">
+    <w:name w:val="Header Char"/>
+    <w:basedOn w:val="DefaultParagraphFont"/>
+    <w:link w:val="Header"/>
+    <w:uiPriority w:val="99"/>
+    <w:rsid w:val="00E57F4C"/>
+  </w:style>
+  <w:style w:type="paragraph" w:styleId="Footer">
+    <w:name w:val="footer"/>
+    <w:basedOn w:val="Normal"/>
+    <w:link w:val="FooterChar"/>
+    <w:uiPriority w:val="99"/>
+    <w:unhideWhenUsed/>
+    <w:rsid w:val="00E57F4C"/>
+    <w:pPr>
+      <w:tabs>
+        <w:tab w:val="center" w:pos="4513"/>
+        <w:tab w:val="right" w:pos="9026"/>
+      </w:tabs>
+      <w:spacing w:after="0" w:line="240" w:lineRule="auto"/>
+    </w:pPr>
+  </w:style>
+  <w:style w:type="character" w:customStyle="1" w:styleId="FooterChar">
+    <w:name w:val="Footer Char"/>
+    <w:basedOn w:val="DefaultParagraphFont"/>
+    <w:link w:val="Footer"/>
+    <w:uiPriority w:val="99"/>
+    <w:rsid w:val="00E57F4C"/>
+  </w:style>
+  <w:style w:type="paragraph" w:styleId="ListParagraph">
+    <w:name w:val="List Paragraph"/>
+    <w:basedOn w:val="Normal"/>
+    <w:uiPriority w:val="34"/>
+    <w:qFormat/>
+    <w:rsid w:val="00E57F4C"/>
+    <w:pPr>
+      <w:ind w:left="720"/>
+      <w:contextualSpacing/>
+    </w:pPr>
   </w:style>
 </w:styles>
 </file>

</xml_diff>